<commit_message>
Concreted postconditions from contracts
</commit_message>
<xml_diff>
--- a/documentation/Kontrakte/loadAccessPattern.docx
+++ b/documentation/Kontrakte/loadAccessPattern.docx
@@ -10,7 +10,7 @@
         <w:tblInd w:w="0" w:type="dxa"/>
         <w:tblCellMar>
           <w:top w:w="0" w:type="dxa"/>
-          <w:left w:w="98" w:type="dxa"/>
+          <w:left w:w="93" w:type="dxa"/>
           <w:bottom w:w="0" w:type="dxa"/>
           <w:right w:w="108" w:type="dxa"/>
         </w:tblCellMar>
@@ -33,7 +33,7 @@
             </w:tcBorders>
             <w:shd w:fill="auto" w:val="clear"/>
             <w:tcMar>
-              <w:left w:w="98" w:type="dxa"/>
+              <w:left w:w="93" w:type="dxa"/>
             </w:tcMar>
           </w:tcPr>
           <w:p>
@@ -48,21 +48,7 @@
                 <w:b/>
                 <w:bCs/>
               </w:rPr>
-              <w:t>load</w:t>
-            </w:r>
-            <w:r>
-              <w:rPr>
-                <w:b/>
-                <w:bCs/>
-              </w:rPr>
-              <w:t>AccessPattern</w:t>
-            </w:r>
-            <w:r>
-              <w:rPr>
-                <w:b/>
-                <w:bCs/>
-              </w:rPr>
-              <w:t>(U.whitelistpath)</w:t>
+              <w:t>loadAccessPattern(U.whitelistpath)</w:t>
             </w:r>
           </w:p>
         </w:tc>
@@ -76,7 +62,7 @@
             <w:tcBorders/>
             <w:shd w:fill="auto" w:val="clear"/>
             <w:tcMar>
-              <w:left w:w="98" w:type="dxa"/>
+              <w:left w:w="93" w:type="dxa"/>
             </w:tcMar>
           </w:tcPr>
           <w:p>
@@ -188,35 +174,21 @@
                 <w:b w:val="false"/>
                 <w:bCs w:val="false"/>
               </w:rPr>
-              <w:t>Imports a</w:t>
-            </w:r>
-            <w:r>
-              <w:rPr>
-                <w:b w:val="false"/>
-                <w:bCs w:val="false"/>
-              </w:rPr>
-              <w:t>n accesspattern</w:t>
-            </w:r>
-            <w:r>
-              <w:rPr>
-                <w:b w:val="false"/>
-                <w:bCs w:val="false"/>
-              </w:rPr>
-              <w:t xml:space="preserve">, which will be not archived, from the stated filepath into the database, if the file at the stated location is a valid </w:t>
-            </w:r>
-            <w:r>
-              <w:rPr>
-                <w:b w:val="false"/>
-                <w:bCs w:val="false"/>
-              </w:rPr>
-              <w:t>accesspattern</w:t>
-            </w:r>
-            <w:r>
-              <w:rPr>
-                <w:b w:val="false"/>
-                <w:bCs w:val="false"/>
-              </w:rPr>
-              <w:t>.</w:t>
+              <w:t xml:space="preserve">Imports an accesspattern </w:t>
+            </w:r>
+            <w:r>
+              <w:rPr>
+                <w:b w:val="false"/>
+                <w:bCs w:val="false"/>
+              </w:rPr>
+              <w:t>into the database</w:t>
+            </w:r>
+            <w:r>
+              <w:rPr>
+                <w:b w:val="false"/>
+                <w:bCs w:val="false"/>
+              </w:rPr>
+              <w:t>, which will be not archived, from the stated filepath into the database, if the file at the stated location is a valid accesspattern.</w:t>
             </w:r>
           </w:p>
         </w:tc>
@@ -230,7 +202,7 @@
             <w:tcBorders/>
             <w:shd w:fill="auto" w:val="clear"/>
             <w:tcMar>
-              <w:left w:w="98" w:type="dxa"/>
+              <w:left w:w="93" w:type="dxa"/>
             </w:tcMar>
           </w:tcPr>
           <w:p>
@@ -262,21 +234,7 @@
                 <w:b w:val="false"/>
                 <w:bCs w:val="false"/>
               </w:rPr>
-              <w:t>A</w:t>
-            </w:r>
-            <w:r>
-              <w:rPr>
-                <w:b w:val="false"/>
-                <w:bCs w:val="false"/>
-              </w:rPr>
-              <w:t>n accesspattern</w:t>
-            </w:r>
-            <w:r>
-              <w:rPr>
-                <w:b w:val="false"/>
-                <w:bCs w:val="false"/>
-              </w:rPr>
-              <w:t xml:space="preserve"> will be imported if the action was successfull</w:t>
+              <w:t>An accesspattern will be imported if the action was successfull</w:t>
             </w:r>
           </w:p>
           <w:p>
@@ -340,49 +298,7 @@
                 <w:b w:val="false"/>
                 <w:bCs w:val="false"/>
               </w:rPr>
-              <w:t xml:space="preserve">If the file located at the stated path is a valid </w:t>
-            </w:r>
-            <w:r>
-              <w:rPr>
-                <w:b w:val="false"/>
-                <w:bCs w:val="false"/>
-              </w:rPr>
-              <w:t>accesspattern</w:t>
-            </w:r>
-            <w:r>
-              <w:rPr>
-                <w:b w:val="false"/>
-                <w:bCs w:val="false"/>
-              </w:rPr>
-              <w:t xml:space="preserve"> it will be loaded into the database and will be shown under the </w:t>
-            </w:r>
-            <w:r>
-              <w:rPr>
-                <w:b w:val="false"/>
-                <w:bCs w:val="false"/>
-              </w:rPr>
-              <w:t>accesspattern</w:t>
-            </w:r>
-            <w:r>
-              <w:rPr>
-                <w:b w:val="false"/>
-                <w:bCs w:val="false"/>
-              </w:rPr>
-              <w:t xml:space="preserve"> tab, elsewise a dialoge will be opend, that it was not possible to import the </w:t>
-            </w:r>
-            <w:r>
-              <w:rPr>
-                <w:b w:val="false"/>
-                <w:bCs w:val="false"/>
-              </w:rPr>
-              <w:t>accesspattern</w:t>
-            </w:r>
-            <w:r>
-              <w:rPr>
-                <w:b w:val="false"/>
-                <w:bCs w:val="false"/>
-              </w:rPr>
-              <w:t>.</w:t>
+              <w:t>If the file located at the stated path is a valid accesspattern it will be loaded into the database and will be shown under the accesspattern tab, elsewise a dialoge will be opend, that it was not possible to import the accesspattern.</w:t>
             </w:r>
           </w:p>
         </w:tc>
@@ -396,7 +312,7 @@
             <w:tcBorders/>
             <w:shd w:fill="auto" w:val="clear"/>
             <w:tcMar>
-              <w:left w:w="98" w:type="dxa"/>
+              <w:left w:w="93" w:type="dxa"/>
             </w:tcMar>
           </w:tcPr>
           <w:p>

</xml_diff>